<commit_message>
fixing sign location in berkas adm
</commit_message>
<xml_diff>
--- a/public/template_berkas_adm_ar_yes_tuk.docx
+++ b/public/template_berkas_adm_ar_yes_tuk.docx
@@ -1605,7 +1605,34 @@
                 <w:sz w:val="16"/>
                 <w:szCs w:val="16"/>
               </w:rPr>
-              <w:t xml:space="preserve">Jakarta,  </w:t>
+              <w:t>${authority</w:t>
+            </w:r>
+            <w:r>
+              <w:rPr>
+                <w:rFonts w:ascii="Tahoma" w:hAnsi="Tahoma" w:cs="Tahoma"/>
+                <w:noProof/>
+                <w:sz w:val="16"/>
+                <w:szCs w:val="16"/>
+              </w:rPr>
+              <w:t>_location</w:t>
+            </w:r>
+            <w:r>
+              <w:rPr>
+                <w:rFonts w:ascii="Tahoma" w:hAnsi="Tahoma" w:cs="Tahoma"/>
+                <w:noProof/>
+                <w:sz w:val="16"/>
+                <w:szCs w:val="16"/>
+              </w:rPr>
+              <w:t>}</w:t>
+            </w:r>
+            <w:r>
+              <w:rPr>
+                <w:rFonts w:ascii="Tahoma" w:hAnsi="Tahoma" w:cs="Tahoma"/>
+                <w:noProof/>
+                <w:sz w:val="16"/>
+                <w:szCs w:val="16"/>
+              </w:rPr>
+              <w:t xml:space="preserve">,  </w:t>
             </w:r>
             <w:r>
               <w:rPr>
@@ -1700,7 +1727,34 @@
                 <w:sz w:val="16"/>
                 <w:szCs w:val="16"/>
               </w:rPr>
-              <w:t xml:space="preserve">Jakarta, </w:t>
+              <w:t>${authority</w:t>
+            </w:r>
+            <w:r>
+              <w:rPr>
+                <w:rFonts w:ascii="Tahoma" w:hAnsi="Tahoma" w:cs="Tahoma"/>
+                <w:noProof/>
+                <w:sz w:val="16"/>
+                <w:szCs w:val="16"/>
+              </w:rPr>
+              <w:t>_location</w:t>
+            </w:r>
+            <w:r>
+              <w:rPr>
+                <w:rFonts w:ascii="Tahoma" w:hAnsi="Tahoma" w:cs="Tahoma"/>
+                <w:noProof/>
+                <w:sz w:val="16"/>
+                <w:szCs w:val="16"/>
+              </w:rPr>
+              <w:t>}</w:t>
+            </w:r>
+            <w:r>
+              <w:rPr>
+                <w:rFonts w:ascii="Tahoma" w:hAnsi="Tahoma" w:cs="Tahoma"/>
+                <w:noProof/>
+                <w:sz w:val="16"/>
+                <w:szCs w:val="16"/>
+              </w:rPr>
+              <w:t xml:space="preserve">, </w:t>
             </w:r>
             <w:r>
               <w:rPr>
@@ -4805,7 +4859,34 @@
                 <w:sz w:val="16"/>
                 <w:szCs w:val="16"/>
               </w:rPr>
-              <w:t xml:space="preserve">Jakarta,  </w:t>
+              <w:t>${authority</w:t>
+            </w:r>
+            <w:r>
+              <w:rPr>
+                <w:rFonts w:ascii="Tahoma" w:hAnsi="Tahoma" w:cs="Tahoma"/>
+                <w:noProof/>
+                <w:sz w:val="16"/>
+                <w:szCs w:val="16"/>
+              </w:rPr>
+              <w:t>_location</w:t>
+            </w:r>
+            <w:r>
+              <w:rPr>
+                <w:rFonts w:ascii="Tahoma" w:hAnsi="Tahoma" w:cs="Tahoma"/>
+                <w:noProof/>
+                <w:sz w:val="16"/>
+                <w:szCs w:val="16"/>
+              </w:rPr>
+              <w:t>}</w:t>
+            </w:r>
+            <w:r>
+              <w:rPr>
+                <w:rFonts w:ascii="Tahoma" w:hAnsi="Tahoma" w:cs="Tahoma"/>
+                <w:noProof/>
+                <w:sz w:val="16"/>
+                <w:szCs w:val="16"/>
+              </w:rPr>
+              <w:t xml:space="preserve">,  </w:t>
             </w:r>
             <w:r>
               <w:rPr>
@@ -4900,7 +4981,34 @@
                 <w:sz w:val="16"/>
                 <w:szCs w:val="16"/>
               </w:rPr>
-              <w:t xml:space="preserve">Jakarta,  </w:t>
+              <w:t>${authority</w:t>
+            </w:r>
+            <w:r>
+              <w:rPr>
+                <w:rFonts w:ascii="Tahoma" w:hAnsi="Tahoma" w:cs="Tahoma"/>
+                <w:noProof/>
+                <w:sz w:val="16"/>
+                <w:szCs w:val="16"/>
+              </w:rPr>
+              <w:t>_location</w:t>
+            </w:r>
+            <w:r>
+              <w:rPr>
+                <w:rFonts w:ascii="Tahoma" w:hAnsi="Tahoma" w:cs="Tahoma"/>
+                <w:noProof/>
+                <w:sz w:val="16"/>
+                <w:szCs w:val="16"/>
+              </w:rPr>
+              <w:t>}</w:t>
+            </w:r>
+            <w:r>
+              <w:rPr>
+                <w:rFonts w:ascii="Tahoma" w:hAnsi="Tahoma" w:cs="Tahoma"/>
+                <w:noProof/>
+                <w:sz w:val="16"/>
+                <w:szCs w:val="16"/>
+              </w:rPr>
+              <w:t xml:space="preserve">,  </w:t>
             </w:r>
             <w:r>
               <w:rPr>
@@ -5084,54 +5192,6 @@
         </w:tc>
       </w:tr>
     </w:tbl>
-    <w:p>
-      <w:pPr>
-        <w:tabs>
-          <w:tab w:val="left" w:pos="-308"/>
-        </w:tabs>
-        <w:ind w:right="-606"/>
-        <w:jc w:val="both"/>
-        <w:rPr>
-          <w:rFonts w:ascii="Tahoma" w:hAnsi="Tahoma" w:cs="Tahoma"/>
-          <w:noProof/>
-          <w:sz w:val="18"/>
-          <w:szCs w:val="18"/>
-          <w:lang w:val="id-ID"/>
-        </w:rPr>
-      </w:pPr>
-    </w:p>
-    <w:p>
-      <w:pPr>
-        <w:tabs>
-          <w:tab w:val="left" w:pos="-308"/>
-        </w:tabs>
-        <w:ind w:right="-606"/>
-        <w:jc w:val="both"/>
-        <w:rPr>
-          <w:rFonts w:ascii="Tahoma" w:hAnsi="Tahoma" w:cs="Tahoma"/>
-          <w:noProof/>
-          <w:sz w:val="18"/>
-          <w:szCs w:val="18"/>
-          <w:lang w:val="id-ID"/>
-        </w:rPr>
-      </w:pPr>
-    </w:p>
-    <w:p>
-      <w:pPr>
-        <w:tabs>
-          <w:tab w:val="left" w:pos="-308"/>
-        </w:tabs>
-        <w:ind w:right="-606"/>
-        <w:jc w:val="both"/>
-        <w:rPr>
-          <w:rFonts w:ascii="Tahoma" w:hAnsi="Tahoma" w:cs="Tahoma"/>
-          <w:noProof/>
-          <w:sz w:val="18"/>
-          <w:szCs w:val="18"/>
-          <w:lang w:val="id-ID"/>
-        </w:rPr>
-      </w:pPr>
-    </w:p>
     <w:p>
       <w:pPr>
         <w:tabs>

</xml_diff>